<commit_message>
Adding page number and some more requirements
</commit_message>
<xml_diff>
--- a/PDS - Team 9 - Rev_0_2.docx
+++ b/PDS - Team 9 - Rev_0_2.docx
@@ -1,13 +1,45 @@
 
 <file path=word/document.xml><?xml version="1.0" encoding="utf-8"?>
-<w:document xmlns:wpc="http://schemas.microsoft.com/office/word/2010/wordprocessingCanvas" xmlns:cx="http://schemas.microsoft.com/office/drawing/2014/chartex" xmlns:cx1="http://schemas.microsoft.com/office/drawing/2015/9/8/chartex" xmlns:cx2="http://schemas.microsoft.com/office/drawing/2015/10/21/chartex" xmlns:cx3="http://schemas.microsoft.com/office/drawing/2016/5/9/chartex" xmlns:cx4="http://schemas.microsoft.com/office/drawing/2016/5/10/chartex" xmlns:cx5="http://schemas.microsoft.com/office/drawing/2016/5/11/chartex" xmlns:mc="http://schemas.openxmlformats.org/markup-compatibility/2006" xmlns:o="urn:schemas-microsoft-com:office:office" xmlns:r="http://schemas.openxmlformats.org/officeDocument/2006/relationships" xmlns:m="http://schemas.openxmlformats.org/officeDocument/2006/math" xmlns:v="urn:schemas-microsoft-com:vml" xmlns:wp14="http://schemas.microsoft.com/office/word/2010/wordprocessingDrawing" xmlns:wp="http://schemas.openxmlformats.org/drawingml/2006/wordprocessingDrawing" xmlns:w10="urn:schemas-microsoft-com:office:word" xmlns:w="http://schemas.openxmlformats.org/wordprocessingml/2006/main" xmlns:w14="http://schemas.microsoft.com/office/word/2010/wordml" xmlns:w15="http://schemas.microsoft.com/office/word/2012/wordml" xmlns:w16se="http://schemas.microsoft.com/office/word/2015/wordml/symex" xmlns:wpg="http://schemas.microsoft.com/office/word/2010/wordprocessingGroup" xmlns:wpi="http://schemas.microsoft.com/office/word/2010/wordprocessingInk" xmlns:wne="http://schemas.microsoft.com/office/word/2006/wordml" xmlns:wps="http://schemas.microsoft.com/office/word/2010/wordprocessingShape" mc:Ignorable="w14 w15 w16se wp14">
+<w:document xmlns:wpc="http://schemas.microsoft.com/office/word/2010/wordprocessingCanvas" xmlns:mo="http://schemas.microsoft.com/office/mac/office/2008/main" xmlns:mc="http://schemas.openxmlformats.org/markup-compatibility/2006" xmlns:mv="urn:schemas-microsoft-com:mac:vml" xmlns:o="urn:schemas-microsoft-com:office:office" xmlns:r="http://schemas.openxmlformats.org/officeDocument/2006/relationships" xmlns:m="http://schemas.openxmlformats.org/officeDocument/2006/math" xmlns:v="urn:schemas-microsoft-com:vml" xmlns:wp14="http://schemas.microsoft.com/office/word/2010/wordprocessingDrawing" xmlns:wp="http://schemas.openxmlformats.org/drawingml/2006/wordprocessingDrawing" xmlns:w10="urn:schemas-microsoft-com:office:word" xmlns:w="http://schemas.openxmlformats.org/wordprocessingml/2006/main" xmlns:w14="http://schemas.microsoft.com/office/word/2010/wordml" xmlns:w15="http://schemas.microsoft.com/office/word/2012/wordml" xmlns:wpg="http://schemas.microsoft.com/office/word/2010/wordprocessingGroup" xmlns:wpi="http://schemas.microsoft.com/office/word/2010/wordprocessingInk" xmlns:wne="http://schemas.microsoft.com/office/word/2006/wordml" xmlns:wps="http://schemas.microsoft.com/office/word/2010/wordprocessingShape" mc:Ignorable="w14 w15 wp14">
   <w:body>
     <w:p>
       <w:pPr>
         <w:pStyle w:val="Title"/>
-      </w:pPr>
-      <w:r>
-        <w:t>Useless Lockbox – Team 9</w:t>
+        <w:rPr>
+          <w:sz w:val="52"/>
+          <w:szCs w:val="52"/>
+        </w:rPr>
+      </w:pPr>
+      <w:r>
+        <w:t xml:space="preserve">Useless </w:t>
+      </w:r>
+      <w:r>
+        <w:rPr>
+          <w:sz w:val="52"/>
+          <w:szCs w:val="52"/>
+        </w:rPr>
+        <w:t xml:space="preserve">Lockbox </w:t>
+      </w:r>
+      <w:r>
+        <w:rPr>
+          <w:sz w:val="52"/>
+          <w:szCs w:val="52"/>
+        </w:rPr>
+        <w:t>Requirements</w:t>
+      </w:r>
+      <w:r>
+        <w:rPr>
+          <w:sz w:val="52"/>
+          <w:szCs w:val="52"/>
+        </w:rPr>
+        <w:t xml:space="preserve"> </w:t>
+      </w:r>
+      <w:r>
+        <w:rPr>
+          <w:sz w:val="52"/>
+          <w:szCs w:val="52"/>
+        </w:rPr>
+        <w:t>Specification</w:t>
       </w:r>
     </w:p>
     <w:p>
@@ -16,7 +48,21 @@
         <w:spacing w:after="0"/>
       </w:pPr>
       <w:r>
-        <w:t>Authors: Daniel Diaz, Dwayne Hoeck, Ha Tran, Thanh Le</w:t>
+        <w:t xml:space="preserve">Authors: </w:t>
+      </w:r>
+      <w:r>
+        <w:t xml:space="preserve">Team 9: </w:t>
+      </w:r>
+      <w:r>
+        <w:t xml:space="preserve">Daniel Diaz, Dwayne </w:t>
+      </w:r>
+      <w:proofErr w:type="spellStart"/>
+      <w:r>
+        <w:t>Hoeck</w:t>
+      </w:r>
+      <w:proofErr w:type="spellEnd"/>
+      <w:r>
+        <w:t>, Ha Tran, Thanh Le</w:t>
       </w:r>
     </w:p>
     <w:p>
@@ -38,11 +84,17 @@
     </w:p>
     <w:p/>
     <w:p>
+      <w:pPr>
+        <w:jc w:val="both"/>
+      </w:pPr>
       <w:r>
         <w:t>Privacy and security have become major concerns in society today. Whether it be a teenager trying to keep a diary hidden or an adult keeping money away from a less than trustworthy roommate, a lockbox is a good way to go. Unfortunately, lockboxes are obvious and sometimes bring with them curiosity as to what is inside. An interesting and elegant way to keep a lockbox without arousing much suspicion is needed.</w:t>
       </w:r>
     </w:p>
     <w:p>
+      <w:pPr>
+        <w:jc w:val="both"/>
+      </w:pPr>
       <w:r>
         <w:t xml:space="preserve">The objective of this project is to design and prototype an elegant lockbox. The </w:t>
       </w:r>
@@ -50,12 +102,7 @@
         <w:t xml:space="preserve">lockbox </w:t>
       </w:r>
       <w:r>
-        <w:t>feature should not be the most distinguishing feature</w:t>
-      </w:r>
-      <w:bookmarkStart w:id="0" w:name="_GoBack"/>
-      <w:bookmarkEnd w:id="0"/>
-      <w:r>
-        <w:t>.</w:t>
+        <w:t>feature should not be the most distinguishing feature.</w:t>
       </w:r>
       <w:r>
         <w:t xml:space="preserve"> The lockbox should </w:t>
@@ -149,25 +196,177 @@
           <w:rStyle w:val="Strong"/>
           <w:b w:val="0"/>
         </w:rPr>
-        <w:t>Incorporate useless machine</w:t>
-      </w:r>
-    </w:p>
-    <w:p/>
-    <w:p>
+        <w:t xml:space="preserve">Incorporate </w:t>
+      </w:r>
+      <w:r>
+        <w:rPr>
+          <w:rStyle w:val="Strong"/>
+          <w:b w:val="0"/>
+        </w:rPr>
+        <w:t xml:space="preserve">a </w:t>
+      </w:r>
+      <w:r>
+        <w:rPr>
+          <w:rStyle w:val="Strong"/>
+          <w:b w:val="0"/>
+        </w:rPr>
+        <w:t>useless machine</w:t>
+      </w:r>
+    </w:p>
+    <w:p>
+      <w:pPr>
+        <w:rPr>
+          <w:rStyle w:val="Strong"/>
+        </w:rPr>
+      </w:pPr>
+      <w:r>
+        <w:rPr>
+          <w:rStyle w:val="Strong"/>
+        </w:rPr>
+        <w:t>Economic:</w:t>
+      </w:r>
+    </w:p>
+    <w:p>
+      <w:pPr>
+        <w:pStyle w:val="ListParagraph"/>
+        <w:numPr>
+          <w:ilvl w:val="0"/>
+          <w:numId w:val="2"/>
+        </w:numPr>
+      </w:pPr>
+      <w:r>
+        <w:t>Total development budget for the product will not exceed $</w:t>
+      </w:r>
+      <w:r>
+        <w:t>30.</w:t>
+      </w:r>
+    </w:p>
+    <w:p>
+      <w:pPr>
+        <w:pStyle w:val="ListParagraph"/>
+        <w:numPr>
+          <w:ilvl w:val="0"/>
+          <w:numId w:val="2"/>
+        </w:numPr>
+      </w:pPr>
+      <w:r>
+        <w:t>Total parts and manufacturing costs cannot exceed $40 per unit</w:t>
+      </w:r>
+      <w:r>
+        <w:t>.</w:t>
+      </w:r>
+    </w:p>
+    <w:p>
+      <w:pPr>
+        <w:rPr>
+          <w:b/>
+          <w:bCs/>
+        </w:rPr>
+      </w:pPr>
+      <w:r>
+        <w:rPr>
+          <w:rStyle w:val="Strong"/>
+        </w:rPr>
+        <w:t>Operational Physical Environment</w:t>
+      </w:r>
+      <w:r>
+        <w:rPr>
+          <w:rStyle w:val="Strong"/>
+        </w:rPr>
+        <w:t>:</w:t>
+      </w:r>
+    </w:p>
+    <w:p>
+      <w:pPr>
+        <w:pStyle w:val="ListParagraph"/>
+        <w:numPr>
+          <w:ilvl w:val="0"/>
+          <w:numId w:val="2"/>
+        </w:numPr>
+      </w:pPr>
+      <w:r>
+        <w:t>Product</w:t>
+      </w:r>
+      <w:r>
+        <w:t xml:space="preserve"> will have a stable shape with</w:t>
+      </w:r>
+      <w:r>
+        <w:t xml:space="preserve"> overall </w:t>
+      </w:r>
+      <w:r>
+        <w:t>dimensions</w:t>
+      </w:r>
+      <w:r>
+        <w:t xml:space="preserve"> not exceed 12’ x 12’ x 12’</w:t>
+      </w:r>
+      <w:r>
+        <w:t>.</w:t>
+      </w:r>
+    </w:p>
+    <w:p>
+      <w:pPr>
+        <w:pStyle w:val="ListParagraph"/>
+        <w:numPr>
+          <w:ilvl w:val="0"/>
+          <w:numId w:val="2"/>
+        </w:numPr>
+      </w:pPr>
+      <w:r>
+        <w:t xml:space="preserve">Product’s weight will not exceed </w:t>
+      </w:r>
+      <w:r>
+        <w:t>5</w:t>
+      </w:r>
+      <w:r>
+        <w:t xml:space="preserve"> </w:t>
+      </w:r>
+      <w:proofErr w:type="spellStart"/>
+      <w:r>
+        <w:t>lbs</w:t>
+      </w:r>
+      <w:proofErr w:type="spellEnd"/>
+      <w:r>
+        <w:t xml:space="preserve"> for portability.</w:t>
+      </w:r>
+    </w:p>
+    <w:p>
+      <w:bookmarkStart w:id="0" w:name="_GoBack"/>
+      <w:bookmarkEnd w:id="0"/>
+    </w:p>
+    <w:p>
+      <w:pPr>
+        <w:jc w:val="both"/>
+      </w:pPr>
       <w:r>
         <w:t xml:space="preserve">Our proposed practicum project is the useless lockbox. A useless machine is a device that has no direct purpose. Most useless machines are simple boxes that have a switch and a moving arm. When the switch is flipped by somebody, the arm moves and flips the switch back to the starting position. This feature will be the distinguishing feature making the lockbox itself less noticeable. </w:t>
       </w:r>
       <w:r>
-        <w:t>The switch will enable a keypad and LCD screen. If the correct keycode is entered</w:t>
+        <w:t xml:space="preserve">The switch will enable a keypad and LCD screen. If the correct </w:t>
+      </w:r>
+      <w:proofErr w:type="spellStart"/>
+      <w:r>
+        <w:t>keycode</w:t>
+      </w:r>
+      <w:proofErr w:type="spellEnd"/>
+      <w:r>
+        <w:t xml:space="preserve"> is entered</w:t>
       </w:r>
       <w:r>
         <w:t xml:space="preserve"> a solenoid will activate and</w:t>
       </w:r>
       <w:r>
-        <w:t xml:space="preserve"> the “hidden” lockbox compartment will open. If the k</w:t>
-      </w:r>
-      <w:r>
-        <w:t>eycode is incorrect a moving arm will flip the switch back to the off position.</w:t>
+        <w:t xml:space="preserve"> the “hidden” lockbox compartment will open. If the </w:t>
+      </w:r>
+      <w:proofErr w:type="spellStart"/>
+      <w:r>
+        <w:t>k</w:t>
+      </w:r>
+      <w:r>
+        <w:t>eycode</w:t>
+      </w:r>
+      <w:proofErr w:type="spellEnd"/>
+      <w:r>
+        <w:t xml:space="preserve"> is incorrect a moving arm will flip the switch back to the off position.</w:t>
       </w:r>
     </w:p>
     <w:p>
@@ -180,7 +379,7 @@
         </w:rPr>
         <w:lastRenderedPageBreak/>
         <w:drawing>
-          <wp:inline distT="0" distB="0" distL="0" distR="0" wp14:anchorId="7AD3B0FE" wp14:editId="263A06B2">
+          <wp:inline distT="0" distB="0" distL="0" distR="0" wp14:anchorId="79D067C7" wp14:editId="4B2A36E7">
             <wp:extent cx="5607050" cy="5804035"/>
             <wp:effectExtent l="0" t="0" r="0" b="6350"/>
             <wp:docPr id="1" name="Picture 1"/>
@@ -195,7 +394,7 @@
                     <pic:cNvPicPr/>
                   </pic:nvPicPr>
                   <pic:blipFill>
-                    <a:blip r:embed="rId5">
+                    <a:blip r:embed="rId7">
                       <a:extLst>
                         <a:ext uri="{28A0092B-C50C-407E-A947-70E740481C1C}">
                           <a14:useLocalDpi xmlns:a14="http://schemas.microsoft.com/office/drawing/2010/main" val="0"/>
@@ -229,29 +428,21 @@
       <w:r>
         <w:t xml:space="preserve">Figure </w:t>
       </w:r>
-      <w:r>
-        <w:fldChar w:fldCharType="begin"/>
-      </w:r>
-      <w:r>
-        <w:instrText xml:space="preserve"> SEQ Figure \* ARABIC </w:instrText>
-      </w:r>
-      <w:r>
-        <w:fldChar w:fldCharType="separate"/>
-      </w:r>
-      <w:r>
-        <w:rPr>
-          <w:noProof/>
-        </w:rPr>
-        <w:t>1</w:t>
-      </w:r>
-      <w:r>
-        <w:fldChar w:fldCharType="end"/>
-      </w:r>
+      <w:fldSimple w:instr=" SEQ Figure \* ARABIC ">
+        <w:r>
+          <w:rPr>
+            <w:noProof/>
+          </w:rPr>
+          <w:t>1</w:t>
+        </w:r>
+      </w:fldSimple>
       <w:r>
         <w:t xml:space="preserve"> - Decision Tree</w:t>
       </w:r>
     </w:p>
     <w:sectPr>
+      <w:footerReference w:type="even" r:id="rId8"/>
+      <w:footerReference w:type="default" r:id="rId9"/>
       <w:pgSz w:w="12240" w:h="15840"/>
       <w:pgMar w:top="1440" w:right="1440" w:bottom="1440" w:left="1440" w:header="720" w:footer="720" w:gutter="0"/>
       <w:cols w:space="720"/>
@@ -261,9 +452,175 @@
 </w:document>
 </file>
 
+<file path=word/endnotes.xml><?xml version="1.0" encoding="utf-8"?>
+<w:endnotes xmlns:wpc="http://schemas.microsoft.com/office/word/2010/wordprocessingCanvas" xmlns:mo="http://schemas.microsoft.com/office/mac/office/2008/main" xmlns:mc="http://schemas.openxmlformats.org/markup-compatibility/2006" xmlns:mv="urn:schemas-microsoft-com:mac:vml" xmlns:o="urn:schemas-microsoft-com:office:office" xmlns:r="http://schemas.openxmlformats.org/officeDocument/2006/relationships" xmlns:m="http://schemas.openxmlformats.org/officeDocument/2006/math" xmlns:v="urn:schemas-microsoft-com:vml" xmlns:wp14="http://schemas.microsoft.com/office/word/2010/wordprocessingDrawing" xmlns:wp="http://schemas.openxmlformats.org/drawingml/2006/wordprocessingDrawing" xmlns:w10="urn:schemas-microsoft-com:office:word" xmlns:w="http://schemas.openxmlformats.org/wordprocessingml/2006/main" xmlns:w14="http://schemas.microsoft.com/office/word/2010/wordml" xmlns:w15="http://schemas.microsoft.com/office/word/2012/wordml" xmlns:wpg="http://schemas.microsoft.com/office/word/2010/wordprocessingGroup" xmlns:wpi="http://schemas.microsoft.com/office/word/2010/wordprocessingInk" xmlns:wne="http://schemas.microsoft.com/office/word/2006/wordml" xmlns:wps="http://schemas.microsoft.com/office/word/2010/wordprocessingShape" mc:Ignorable="w14 w15 wp14">
+  <w:endnote w:type="separator" w:id="-1">
+    <w:p>
+      <w:pPr>
+        <w:spacing w:after="0" w:line="240" w:lineRule="auto"/>
+      </w:pPr>
+      <w:r>
+        <w:separator/>
+      </w:r>
+    </w:p>
+  </w:endnote>
+  <w:endnote w:type="continuationSeparator" w:id="0">
+    <w:p>
+      <w:pPr>
+        <w:spacing w:after="0" w:line="240" w:lineRule="auto"/>
+      </w:pPr>
+      <w:r>
+        <w:continuationSeparator/>
+      </w:r>
+    </w:p>
+  </w:endnote>
+</w:endnotes>
+</file>
+
+<file path=word/footer1.xml><?xml version="1.0" encoding="utf-8"?>
+<w:ftr xmlns:wpc="http://schemas.microsoft.com/office/word/2010/wordprocessingCanvas" xmlns:mo="http://schemas.microsoft.com/office/mac/office/2008/main" xmlns:mc="http://schemas.openxmlformats.org/markup-compatibility/2006" xmlns:mv="urn:schemas-microsoft-com:mac:vml" xmlns:o="urn:schemas-microsoft-com:office:office" xmlns:r="http://schemas.openxmlformats.org/officeDocument/2006/relationships" xmlns:m="http://schemas.openxmlformats.org/officeDocument/2006/math" xmlns:v="urn:schemas-microsoft-com:vml" xmlns:wp14="http://schemas.microsoft.com/office/word/2010/wordprocessingDrawing" xmlns:wp="http://schemas.openxmlformats.org/drawingml/2006/wordprocessingDrawing" xmlns:w10="urn:schemas-microsoft-com:office:word" xmlns:w="http://schemas.openxmlformats.org/wordprocessingml/2006/main" xmlns:w14="http://schemas.microsoft.com/office/word/2010/wordml" xmlns:w15="http://schemas.microsoft.com/office/word/2012/wordml" xmlns:wpg="http://schemas.microsoft.com/office/word/2010/wordprocessingGroup" xmlns:wpi="http://schemas.microsoft.com/office/word/2010/wordprocessingInk" xmlns:wne="http://schemas.microsoft.com/office/word/2006/wordml" xmlns:wps="http://schemas.microsoft.com/office/word/2010/wordprocessingShape" mc:Ignorable="w14 w15 wp14">
+  <w:p>
+    <w:pPr>
+      <w:pStyle w:val="Footer"/>
+      <w:framePr w:wrap="none" w:vAnchor="text" w:hAnchor="margin" w:xAlign="center" w:y="1"/>
+      <w:rPr>
+        <w:rStyle w:val="PageNumber"/>
+      </w:rPr>
+    </w:pPr>
+    <w:r>
+      <w:rPr>
+        <w:rStyle w:val="PageNumber"/>
+      </w:rPr>
+      <w:fldChar w:fldCharType="begin"/>
+    </w:r>
+    <w:r>
+      <w:rPr>
+        <w:rStyle w:val="PageNumber"/>
+      </w:rPr>
+      <w:instrText xml:space="preserve">PAGE  </w:instrText>
+    </w:r>
+    <w:r>
+      <w:rPr>
+        <w:rStyle w:val="PageNumber"/>
+      </w:rPr>
+      <w:fldChar w:fldCharType="end"/>
+    </w:r>
+  </w:p>
+  <w:p>
+    <w:pPr>
+      <w:pStyle w:val="Footer"/>
+      <w:framePr w:wrap="none" w:vAnchor="text" w:hAnchor="margin" w:xAlign="right" w:y="1"/>
+      <w:rPr>
+        <w:rStyle w:val="PageNumber"/>
+      </w:rPr>
+    </w:pPr>
+    <w:r>
+      <w:rPr>
+        <w:rStyle w:val="PageNumber"/>
+      </w:rPr>
+      <w:fldChar w:fldCharType="begin"/>
+    </w:r>
+    <w:r>
+      <w:rPr>
+        <w:rStyle w:val="PageNumber"/>
+      </w:rPr>
+      <w:instrText xml:space="preserve">PAGE  </w:instrText>
+    </w:r>
+    <w:r>
+      <w:rPr>
+        <w:rStyle w:val="PageNumber"/>
+      </w:rPr>
+      <w:fldChar w:fldCharType="end"/>
+    </w:r>
+  </w:p>
+  <w:p>
+    <w:pPr>
+      <w:pStyle w:val="Footer"/>
+      <w:ind w:right="360"/>
+    </w:pPr>
+  </w:p>
+</w:ftr>
+</file>
+
+<file path=word/footer2.xml><?xml version="1.0" encoding="utf-8"?>
+<w:ftr xmlns:wpc="http://schemas.microsoft.com/office/word/2010/wordprocessingCanvas" xmlns:mo="http://schemas.microsoft.com/office/mac/office/2008/main" xmlns:mc="http://schemas.openxmlformats.org/markup-compatibility/2006" xmlns:mv="urn:schemas-microsoft-com:mac:vml" xmlns:o="urn:schemas-microsoft-com:office:office" xmlns:r="http://schemas.openxmlformats.org/officeDocument/2006/relationships" xmlns:m="http://schemas.openxmlformats.org/officeDocument/2006/math" xmlns:v="urn:schemas-microsoft-com:vml" xmlns:wp14="http://schemas.microsoft.com/office/word/2010/wordprocessingDrawing" xmlns:wp="http://schemas.openxmlformats.org/drawingml/2006/wordprocessingDrawing" xmlns:w10="urn:schemas-microsoft-com:office:word" xmlns:w="http://schemas.openxmlformats.org/wordprocessingml/2006/main" xmlns:w14="http://schemas.microsoft.com/office/word/2010/wordml" xmlns:w15="http://schemas.microsoft.com/office/word/2012/wordml" xmlns:wpg="http://schemas.microsoft.com/office/word/2010/wordprocessingGroup" xmlns:wpi="http://schemas.microsoft.com/office/word/2010/wordprocessingInk" xmlns:wne="http://schemas.microsoft.com/office/word/2006/wordml" xmlns:wps="http://schemas.microsoft.com/office/word/2010/wordprocessingShape" mc:Ignorable="w14 w15 wp14">
+  <w:p>
+    <w:pPr>
+      <w:pStyle w:val="Footer"/>
+      <w:framePr w:wrap="none" w:vAnchor="text" w:hAnchor="margin" w:xAlign="center" w:y="1"/>
+      <w:rPr>
+        <w:rStyle w:val="PageNumber"/>
+      </w:rPr>
+    </w:pPr>
+    <w:r>
+      <w:rPr>
+        <w:rStyle w:val="PageNumber"/>
+      </w:rPr>
+      <w:fldChar w:fldCharType="begin"/>
+    </w:r>
+    <w:r>
+      <w:rPr>
+        <w:rStyle w:val="PageNumber"/>
+      </w:rPr>
+      <w:instrText xml:space="preserve">PAGE  </w:instrText>
+    </w:r>
+    <w:r>
+      <w:rPr>
+        <w:rStyle w:val="PageNumber"/>
+      </w:rPr>
+      <w:fldChar w:fldCharType="separate"/>
+    </w:r>
+    <w:r>
+      <w:rPr>
+        <w:rStyle w:val="PageNumber"/>
+        <w:noProof/>
+      </w:rPr>
+      <w:t>1</w:t>
+    </w:r>
+    <w:r>
+      <w:rPr>
+        <w:rStyle w:val="PageNumber"/>
+      </w:rPr>
+      <w:fldChar w:fldCharType="end"/>
+    </w:r>
+  </w:p>
+  <w:p>
+    <w:pPr>
+      <w:pStyle w:val="Footer"/>
+      <w:ind w:right="360"/>
+    </w:pPr>
+  </w:p>
+</w:ftr>
+</file>
+
+<file path=word/footnotes.xml><?xml version="1.0" encoding="utf-8"?>
+<w:footnotes xmlns:wpc="http://schemas.microsoft.com/office/word/2010/wordprocessingCanvas" xmlns:mo="http://schemas.microsoft.com/office/mac/office/2008/main" xmlns:mc="http://schemas.openxmlformats.org/markup-compatibility/2006" xmlns:mv="urn:schemas-microsoft-com:mac:vml" xmlns:o="urn:schemas-microsoft-com:office:office" xmlns:r="http://schemas.openxmlformats.org/officeDocument/2006/relationships" xmlns:m="http://schemas.openxmlformats.org/officeDocument/2006/math" xmlns:v="urn:schemas-microsoft-com:vml" xmlns:wp14="http://schemas.microsoft.com/office/word/2010/wordprocessingDrawing" xmlns:wp="http://schemas.openxmlformats.org/drawingml/2006/wordprocessingDrawing" xmlns:w10="urn:schemas-microsoft-com:office:word" xmlns:w="http://schemas.openxmlformats.org/wordprocessingml/2006/main" xmlns:w14="http://schemas.microsoft.com/office/word/2010/wordml" xmlns:w15="http://schemas.microsoft.com/office/word/2012/wordml" xmlns:wpg="http://schemas.microsoft.com/office/word/2010/wordprocessingGroup" xmlns:wpi="http://schemas.microsoft.com/office/word/2010/wordprocessingInk" xmlns:wne="http://schemas.microsoft.com/office/word/2006/wordml" xmlns:wps="http://schemas.microsoft.com/office/word/2010/wordprocessingShape" mc:Ignorable="w14 w15 wp14">
+  <w:footnote w:type="separator" w:id="-1">
+    <w:p>
+      <w:pPr>
+        <w:spacing w:after="0" w:line="240" w:lineRule="auto"/>
+      </w:pPr>
+      <w:r>
+        <w:separator/>
+      </w:r>
+    </w:p>
+  </w:footnote>
+  <w:footnote w:type="continuationSeparator" w:id="0">
+    <w:p>
+      <w:pPr>
+        <w:spacing w:after="0" w:line="240" w:lineRule="auto"/>
+      </w:pPr>
+      <w:r>
+        <w:continuationSeparator/>
+      </w:r>
+    </w:p>
+  </w:footnote>
+</w:footnotes>
+</file>
+
 <file path=word/numbering.xml><?xml version="1.0" encoding="utf-8"?>
-<w:numbering xmlns:wpc="http://schemas.microsoft.com/office/word/2010/wordprocessingCanvas" xmlns:cx="http://schemas.microsoft.com/office/drawing/2014/chartex" xmlns:cx1="http://schemas.microsoft.com/office/drawing/2015/9/8/chartex" xmlns:cx2="http://schemas.microsoft.com/office/drawing/2015/10/21/chartex" xmlns:cx3="http://schemas.microsoft.com/office/drawing/2016/5/9/chartex" xmlns:cx4="http://schemas.microsoft.com/office/drawing/2016/5/10/chartex" xmlns:cx5="http://schemas.microsoft.com/office/drawing/2016/5/11/chartex" xmlns:mc="http://schemas.openxmlformats.org/markup-compatibility/2006" xmlns:o="urn:schemas-microsoft-com:office:office" xmlns:r="http://schemas.openxmlformats.org/officeDocument/2006/relationships" xmlns:m="http://schemas.openxmlformats.org/officeDocument/2006/math" xmlns:v="urn:schemas-microsoft-com:vml" xmlns:wp14="http://schemas.microsoft.com/office/word/2010/wordprocessingDrawing" xmlns:wp="http://schemas.openxmlformats.org/drawingml/2006/wordprocessingDrawing" xmlns:w10="urn:schemas-microsoft-com:office:word" xmlns:w="http://schemas.openxmlformats.org/wordprocessingml/2006/main" xmlns:w14="http://schemas.microsoft.com/office/word/2010/wordml" xmlns:w15="http://schemas.microsoft.com/office/word/2012/wordml" xmlns:w16se="http://schemas.microsoft.com/office/word/2015/wordml/symex" xmlns:wpg="http://schemas.microsoft.com/office/word/2010/wordprocessingGroup" xmlns:wpi="http://schemas.microsoft.com/office/word/2010/wordprocessingInk" xmlns:wne="http://schemas.microsoft.com/office/word/2006/wordml" xmlns:wps="http://schemas.microsoft.com/office/word/2010/wordprocessingShape" mc:Ignorable="w14 w15 w16se wp14">
-  <w:abstractNum w:abstractNumId="0" w15:restartNumberingAfterBreak="0">
+<w:numbering xmlns:wpc="http://schemas.microsoft.com/office/word/2010/wordprocessingCanvas" xmlns:mo="http://schemas.microsoft.com/office/mac/office/2008/main" xmlns:mc="http://schemas.openxmlformats.org/markup-compatibility/2006" xmlns:mv="urn:schemas-microsoft-com:mac:vml" xmlns:o="urn:schemas-microsoft-com:office:office" xmlns:r="http://schemas.openxmlformats.org/officeDocument/2006/relationships" xmlns:m="http://schemas.openxmlformats.org/officeDocument/2006/math" xmlns:v="urn:schemas-microsoft-com:vml" xmlns:wp14="http://schemas.microsoft.com/office/word/2010/wordprocessingDrawing" xmlns:wp="http://schemas.openxmlformats.org/drawingml/2006/wordprocessingDrawing" xmlns:w10="urn:schemas-microsoft-com:office:word" xmlns:w="http://schemas.openxmlformats.org/wordprocessingml/2006/main" xmlns:w14="http://schemas.microsoft.com/office/word/2010/wordml" xmlns:w15="http://schemas.microsoft.com/office/word/2012/wordml" xmlns:wpg="http://schemas.microsoft.com/office/word/2010/wordprocessingGroup" xmlns:wpi="http://schemas.microsoft.com/office/word/2010/wordprocessingInk" xmlns:wne="http://schemas.microsoft.com/office/word/2006/wordml" xmlns:wps="http://schemas.microsoft.com/office/word/2010/wordprocessingShape" mc:Ignorable="w14 w15 wp14">
+  <w:abstractNum w:abstractNumId="0">
     <w:nsid w:val="2D391568"/>
     <w:multiLevelType w:val="hybridMultilevel"/>
     <w:tmpl w:val="C06683DC"/>
@@ -349,7 +706,7 @@
       </w:pPr>
     </w:lvl>
   </w:abstractNum>
-  <w:abstractNum w:abstractNumId="1" w15:restartNumberingAfterBreak="0">
+  <w:abstractNum w:abstractNumId="1">
     <w:nsid w:val="6E9E71FB"/>
     <w:multiLevelType w:val="hybridMultilevel"/>
     <w:tmpl w:val="92D2E814"/>
@@ -472,7 +829,7 @@
 </file>
 
 <file path=word/styles.xml><?xml version="1.0" encoding="utf-8"?>
-<w:styles xmlns:mc="http://schemas.openxmlformats.org/markup-compatibility/2006" xmlns:r="http://schemas.openxmlformats.org/officeDocument/2006/relationships" xmlns:w="http://schemas.openxmlformats.org/wordprocessingml/2006/main" xmlns:w14="http://schemas.microsoft.com/office/word/2010/wordml" xmlns:w15="http://schemas.microsoft.com/office/word/2012/wordml" xmlns:w16se="http://schemas.microsoft.com/office/word/2015/wordml/symex" mc:Ignorable="w14 w15 w16se">
+<w:styles xmlns:mc="http://schemas.openxmlformats.org/markup-compatibility/2006" xmlns:r="http://schemas.openxmlformats.org/officeDocument/2006/relationships" xmlns:w="http://schemas.openxmlformats.org/wordprocessingml/2006/main" xmlns:w14="http://schemas.microsoft.com/office/word/2010/wordml" xmlns:w15="http://schemas.microsoft.com/office/word/2012/wordml" mc:Ignorable="w14 w15">
   <w:docDefaults>
     <w:rPrDefault>
       <w:rPr>
@@ -488,7 +845,7 @@
       </w:pPr>
     </w:pPrDefault>
   </w:docDefaults>
-  <w:latentStyles w:defLockedState="0" w:defUIPriority="99" w:defSemiHidden="0" w:defUnhideWhenUsed="0" w:defQFormat="0" w:count="374">
+  <w:latentStyles w:defLockedState="0" w:defUIPriority="99" w:defSemiHidden="0" w:defUnhideWhenUsed="0" w:defQFormat="0" w:count="382">
     <w:lsdException w:name="Normal" w:uiPriority="0" w:qFormat="1"/>
     <w:lsdException w:name="heading 1" w:uiPriority="9" w:qFormat="1"/>
     <w:lsdException w:name="heading 2" w:semiHidden="1" w:uiPriority="9" w:unhideWhenUsed="1" w:qFormat="1"/>
@@ -594,6 +951,7 @@
     <w:lsdException w:name="HTML Sample" w:semiHidden="1" w:unhideWhenUsed="1"/>
     <w:lsdException w:name="HTML Typewriter" w:semiHidden="1" w:unhideWhenUsed="1"/>
     <w:lsdException w:name="HTML Variable" w:semiHidden="1" w:unhideWhenUsed="1"/>
+    <w:lsdException w:name="Normal Table" w:semiHidden="1" w:unhideWhenUsed="1"/>
     <w:lsdException w:name="annotation subject" w:semiHidden="1" w:unhideWhenUsed="1"/>
     <w:lsdException w:name="No List" w:semiHidden="1" w:unhideWhenUsed="1"/>
     <w:lsdException w:name="Outline List 1" w:semiHidden="1" w:unhideWhenUsed="1"/>
@@ -638,6 +996,7 @@
     <w:lsdException w:name="Table Professional" w:semiHidden="1" w:unhideWhenUsed="1"/>
     <w:lsdException w:name="Table Subtle 1" w:semiHidden="1" w:unhideWhenUsed="1"/>
     <w:lsdException w:name="Table Subtle 2" w:semiHidden="1" w:unhideWhenUsed="1"/>
+    <w:lsdException w:name="Table Web 1" w:semiHidden="1" w:unhideWhenUsed="1"/>
     <w:lsdException w:name="Table Web 2" w:semiHidden="1" w:unhideWhenUsed="1"/>
     <w:lsdException w:name="Table Web 3" w:semiHidden="1" w:unhideWhenUsed="1"/>
     <w:lsdException w:name="Balloon Text" w:semiHidden="1" w:unhideWhenUsed="1"/>
@@ -860,7 +1219,6 @@
     <w:lsdException w:name="List Table 7 Colorful Accent 6" w:uiPriority="52"/>
     <w:lsdException w:name="Mention" w:semiHidden="1" w:unhideWhenUsed="1"/>
     <w:lsdException w:name="Smart Hyperlink" w:semiHidden="1" w:unhideWhenUsed="1"/>
-    <w:lsdException w:name="Hashtag" w:semiHidden="1" w:unhideWhenUsed="1"/>
   </w:latentStyles>
   <w:style w:type="paragraph" w:default="1" w:styleId="Normal">
     <w:name w:val="Normal"/>
@@ -998,6 +1356,58 @@
       <w:b/>
       <w:bCs/>
     </w:rPr>
+  </w:style>
+  <w:style w:type="paragraph" w:styleId="Header">
+    <w:name w:val="header"/>
+    <w:basedOn w:val="Normal"/>
+    <w:link w:val="HeaderChar"/>
+    <w:uiPriority w:val="99"/>
+    <w:unhideWhenUsed/>
+    <w:rsid w:val="00121DEC"/>
+    <w:pPr>
+      <w:tabs>
+        <w:tab w:val="center" w:pos="4680"/>
+        <w:tab w:val="right" w:pos="9360"/>
+      </w:tabs>
+      <w:spacing w:after="0" w:line="240" w:lineRule="auto"/>
+    </w:pPr>
+  </w:style>
+  <w:style w:type="character" w:customStyle="1" w:styleId="HeaderChar">
+    <w:name w:val="Header Char"/>
+    <w:basedOn w:val="DefaultParagraphFont"/>
+    <w:link w:val="Header"/>
+    <w:uiPriority w:val="99"/>
+    <w:rsid w:val="00121DEC"/>
+  </w:style>
+  <w:style w:type="paragraph" w:styleId="Footer">
+    <w:name w:val="footer"/>
+    <w:basedOn w:val="Normal"/>
+    <w:link w:val="FooterChar"/>
+    <w:uiPriority w:val="99"/>
+    <w:unhideWhenUsed/>
+    <w:rsid w:val="00121DEC"/>
+    <w:pPr>
+      <w:tabs>
+        <w:tab w:val="center" w:pos="4680"/>
+        <w:tab w:val="right" w:pos="9360"/>
+      </w:tabs>
+      <w:spacing w:after="0" w:line="240" w:lineRule="auto"/>
+    </w:pPr>
+  </w:style>
+  <w:style w:type="character" w:customStyle="1" w:styleId="FooterChar">
+    <w:name w:val="Footer Char"/>
+    <w:basedOn w:val="DefaultParagraphFont"/>
+    <w:link w:val="Footer"/>
+    <w:uiPriority w:val="99"/>
+    <w:rsid w:val="00121DEC"/>
+  </w:style>
+  <w:style w:type="character" w:styleId="PageNumber">
+    <w:name w:val="page number"/>
+    <w:basedOn w:val="DefaultParagraphFont"/>
+    <w:uiPriority w:val="99"/>
+    <w:semiHidden/>
+    <w:unhideWhenUsed/>
+    <w:rsid w:val="00121DEC"/>
   </w:style>
 </w:styles>
 </file>

</xml_diff>

<commit_message>
feet --> inch mistake fixed
</commit_message>
<xml_diff>
--- a/PDS - Team 9 - Rev_0_2.docx
+++ b/PDS - Team 9 - Rev_0_2.docx
@@ -267,13 +267,7 @@
         <w:rPr>
           <w:rStyle w:val="Strong"/>
         </w:rPr>
-        <w:t>Operational Physical Environment</w:t>
-      </w:r>
-      <w:r>
-        <w:rPr>
-          <w:rStyle w:val="Strong"/>
-        </w:rPr>
-        <w:t>:</w:t>
+        <w:t>Operational Physical Environment:</w:t>
       </w:r>
     </w:p>
     <w:p>
@@ -297,10 +291,27 @@
         <w:t>dimensions</w:t>
       </w:r>
       <w:r>
-        <w:t xml:space="preserve"> not exceed 12’ x 12’ x 12’</w:t>
-      </w:r>
-      <w:r>
-        <w:t>.</w:t>
+        <w:t xml:space="preserve"> not exceed 12</w:t>
+      </w:r>
+      <w:r>
+        <w:t>’</w:t>
+      </w:r>
+      <w:r>
+        <w:t>’ x 12</w:t>
+      </w:r>
+      <w:r>
+        <w:t>’</w:t>
+      </w:r>
+      <w:r>
+        <w:t>’ x 12</w:t>
+      </w:r>
+      <w:r>
+        <w:t>’</w:t>
+      </w:r>
+      <w:bookmarkStart w:id="0" w:name="_GoBack"/>
+      <w:bookmarkEnd w:id="0"/>
+      <w:r>
+        <w:t>’.</w:t>
       </w:r>
     </w:p>
     <w:p>
@@ -329,10 +340,7 @@
         <w:t xml:space="preserve"> for portability.</w:t>
       </w:r>
     </w:p>
-    <w:p>
-      <w:bookmarkStart w:id="0" w:name="_GoBack"/>
-      <w:bookmarkEnd w:id="0"/>
-    </w:p>
+    <w:p/>
     <w:p>
       <w:pPr>
         <w:jc w:val="both"/>
@@ -428,14 +436,27 @@
       <w:r>
         <w:t xml:space="preserve">Figure </w:t>
       </w:r>
-      <w:fldSimple w:instr=" SEQ Figure \* ARABIC ">
-        <w:r>
-          <w:rPr>
-            <w:noProof/>
-          </w:rPr>
-          <w:t>1</w:t>
-        </w:r>
-      </w:fldSimple>
+      <w:r>
+        <w:fldChar w:fldCharType="begin"/>
+      </w:r>
+      <w:r>
+        <w:instrText xml:space="preserve"> SEQ Figure \* ARABIC </w:instrText>
+      </w:r>
+      <w:r>
+        <w:fldChar w:fldCharType="separate"/>
+      </w:r>
+      <w:r>
+        <w:rPr>
+          <w:noProof/>
+        </w:rPr>
+        <w:t>1</w:t>
+      </w:r>
+      <w:r>
+        <w:rPr>
+          <w:noProof/>
+        </w:rPr>
+        <w:fldChar w:fldCharType="end"/>
+      </w:r>
       <w:r>
         <w:t xml:space="preserve"> - Decision Tree</w:t>
       </w:r>

</xml_diff>